<commit_message>
Updates to timeline and tasks
</commit_message>
<xml_diff>
--- a/resources/Project_Timeline_Tasks.docx
+++ b/resources/Project_Timeline_Tasks.docx
@@ -22,10 +22,7 @@
         <w:t>of existing community profile designs</w:t>
       </w:r>
       <w:r>
-        <w:t xml:space="preserve"> </w:t>
-      </w:r>
-      <w:r>
-        <w:t>(12/20/2024)</w:t>
+        <w:t xml:space="preserve"> (12/20/2024)</w:t>
       </w:r>
     </w:p>
     <w:p>
@@ -39,6 +36,9 @@
       <w:r>
         <w:t>Sources</w:t>
       </w:r>
+      <w:r>
+        <w:t xml:space="preserve"> (Noah)</w:t>
+      </w:r>
     </w:p>
     <w:p>
       <w:pPr>
@@ -111,6 +111,9 @@
       <w:r>
         <w:t>Assessment considerations</w:t>
       </w:r>
+      <w:r>
+        <w:t xml:space="preserve"> (Shimu)</w:t>
+      </w:r>
     </w:p>
     <w:p>
       <w:pPr>
@@ -126,6 +129,9 @@
       <w:r>
         <w:t>communities</w:t>
       </w:r>
+      <w:r>
+        <w:t>/places/geographies (#)</w:t>
+      </w:r>
     </w:p>
     <w:p>
       <w:pPr>
@@ -136,7 +142,10 @@
         </w:numPr>
       </w:pPr>
       <w:r>
-        <w:t>Types of content</w:t>
+        <w:t>Presentation</w:t>
+      </w:r>
+      <w:r>
+        <w:t xml:space="preserve"> of content</w:t>
       </w:r>
     </w:p>
     <w:p>
@@ -150,6 +159,9 @@
       <w:r>
         <w:t>Maps</w:t>
       </w:r>
+      <w:r>
+        <w:t>/spatial information/location map</w:t>
+      </w:r>
     </w:p>
     <w:p>
       <w:pPr>
@@ -196,8 +208,35 @@
         </w:numPr>
       </w:pPr>
       <w:r>
+        <w:t>Benchmarks/target/reference measures</w:t>
+      </w:r>
+    </w:p>
+    <w:p>
+      <w:pPr>
+        <w:pStyle w:val="ListParagraph"/>
+        <w:numPr>
+          <w:ilvl w:val="3"/>
+          <w:numId w:val="2"/>
+        </w:numPr>
+      </w:pPr>
+      <w:r>
+        <w:t>Health equity/disparity</w:t>
+      </w:r>
+    </w:p>
+    <w:p>
+      <w:pPr>
+        <w:pStyle w:val="ListParagraph"/>
+        <w:numPr>
+          <w:ilvl w:val="3"/>
+          <w:numId w:val="2"/>
+        </w:numPr>
+      </w:pPr>
+      <w:r>
         <w:t>Trends</w:t>
       </w:r>
+      <w:r>
+        <w:t xml:space="preserve"> (indicator performance over time)</w:t>
+      </w:r>
     </w:p>
     <w:p>
       <w:pPr>
@@ -223,7 +262,19 @@
         </w:numPr>
       </w:pPr>
       <w:r>
-        <w:t>Health equity</w:t>
+        <w:t>Risk factors</w:t>
+      </w:r>
+    </w:p>
+    <w:p>
+      <w:pPr>
+        <w:pStyle w:val="ListParagraph"/>
+        <w:numPr>
+          <w:ilvl w:val="2"/>
+          <w:numId w:val="2"/>
+        </w:numPr>
+      </w:pPr>
+      <w:r>
+        <w:t>Organization of content</w:t>
       </w:r>
     </w:p>
     <w:p>
@@ -235,7 +286,73 @@
         </w:numPr>
       </w:pPr>
       <w:r>
-        <w:t>Risk factors</w:t>
+        <w:t>Page length</w:t>
+      </w:r>
+    </w:p>
+    <w:p>
+      <w:pPr>
+        <w:pStyle w:val="ListParagraph"/>
+        <w:numPr>
+          <w:ilvl w:val="3"/>
+          <w:numId w:val="2"/>
+        </w:numPr>
+      </w:pPr>
+      <w:r>
+        <w:t xml:space="preserve">Profile </w:t>
+      </w:r>
+      <w:r>
+        <w:t>format</w:t>
+      </w:r>
+      <w:r>
+        <w:t xml:space="preserve"> and/or platform (PDF; HTML; ArcGIS Online; interactive web page)</w:t>
+      </w:r>
+    </w:p>
+    <w:p>
+      <w:pPr>
+        <w:pStyle w:val="ListParagraph"/>
+        <w:numPr>
+          <w:ilvl w:val="3"/>
+          <w:numId w:val="2"/>
+        </w:numPr>
+      </w:pPr>
+      <w:r>
+        <w:t>Devices accommodated (responsive to different types of screens)</w:t>
+      </w:r>
+    </w:p>
+    <w:p>
+      <w:pPr>
+        <w:pStyle w:val="ListParagraph"/>
+        <w:numPr>
+          <w:ilvl w:val="3"/>
+          <w:numId w:val="2"/>
+        </w:numPr>
+      </w:pPr>
+      <w:r>
+        <w:t>Email, sharing, print-enabled</w:t>
+      </w:r>
+    </w:p>
+    <w:p>
+      <w:pPr>
+        <w:pStyle w:val="ListParagraph"/>
+        <w:numPr>
+          <w:ilvl w:val="3"/>
+          <w:numId w:val="2"/>
+        </w:numPr>
+      </w:pPr>
+      <w:r>
+        <w:t>Data sources</w:t>
+      </w:r>
+    </w:p>
+    <w:p>
+      <w:pPr>
+        <w:pStyle w:val="ListParagraph"/>
+        <w:numPr>
+          <w:ilvl w:val="3"/>
+          <w:numId w:val="2"/>
+        </w:numPr>
+      </w:pPr>
+      <w:r>
+        <w:t>Data download</w:t>
       </w:r>
     </w:p>
     <w:p>
@@ -247,7 +364,7 @@
         </w:numPr>
       </w:pPr>
       <w:r>
-        <w:t>Organization of content</w:t>
+        <w:t>Accessibility</w:t>
       </w:r>
     </w:p>
     <w:p>
@@ -259,69 +376,6 @@
         </w:numPr>
       </w:pPr>
       <w:r>
-        <w:t xml:space="preserve">Profile </w:t>
-      </w:r>
-      <w:r>
-        <w:t>format</w:t>
-      </w:r>
-    </w:p>
-    <w:p>
-      <w:pPr>
-        <w:pStyle w:val="ListParagraph"/>
-        <w:numPr>
-          <w:ilvl w:val="3"/>
-          <w:numId w:val="2"/>
-        </w:numPr>
-      </w:pPr>
-      <w:r>
-        <w:t>Devices accommodated (responsive to different types of screens)</w:t>
-      </w:r>
-    </w:p>
-    <w:p>
-      <w:pPr>
-        <w:pStyle w:val="ListParagraph"/>
-        <w:numPr>
-          <w:ilvl w:val="3"/>
-          <w:numId w:val="2"/>
-        </w:numPr>
-      </w:pPr>
-      <w:r>
-        <w:t>Email, sharing, print-enabled</w:t>
-      </w:r>
-    </w:p>
-    <w:p>
-      <w:pPr>
-        <w:pStyle w:val="ListParagraph"/>
-        <w:numPr>
-          <w:ilvl w:val="3"/>
-          <w:numId w:val="2"/>
-        </w:numPr>
-      </w:pPr>
-      <w:r>
-        <w:t>Data download</w:t>
-      </w:r>
-    </w:p>
-    <w:p>
-      <w:pPr>
-        <w:pStyle w:val="ListParagraph"/>
-        <w:numPr>
-          <w:ilvl w:val="2"/>
-          <w:numId w:val="2"/>
-        </w:numPr>
-      </w:pPr>
-      <w:r>
-        <w:t>Accessibility</w:t>
-      </w:r>
-    </w:p>
-    <w:p>
-      <w:pPr>
-        <w:pStyle w:val="ListParagraph"/>
-        <w:numPr>
-          <w:ilvl w:val="3"/>
-          <w:numId w:val="2"/>
-        </w:numPr>
-      </w:pPr>
-      <w:r>
         <w:t>Audiences accommodated</w:t>
       </w:r>
     </w:p>
@@ -347,6 +401,9 @@
       </w:r>
       <w:r>
         <w:t>(1/3/2025)</w:t>
+      </w:r>
+      <w:r>
+        <w:t xml:space="preserve"> (Derek)</w:t>
       </w:r>
     </w:p>
     <w:p>

</xml_diff>